<commit_message>
Updated model to do TD learning on MFGs. Also changed -8,8 to -4,5.
</commit_message>
<xml_diff>
--- a/Papers/Main/To PNAS/Revision 2/Methods.docx
+++ b/Papers/Main/To PNAS/Revision 2/Methods.docx
@@ -92,14 +92,37 @@
           <w:rFonts w:ascii="Times New Roman" w:hAnsi="Times New Roman" w:cs="Times New Roman"/>
           <w:szCs w:val="24"/>
         </w:rPr>
-        <w:t xml:space="preserve">Each subject participated in only one task. </w:t>
-      </w:r>
-      <w:r>
-        <w:rPr>
-          <w:rFonts w:ascii="Times New Roman" w:hAnsi="Times New Roman" w:cs="Times New Roman"/>
-          <w:szCs w:val="24"/>
-        </w:rPr>
-        <w:t xml:space="preserve">Subjects were excluded from analysis if they timed out on more than 50 trials. </w:t>
+        <w:t xml:space="preserve">Each subject </w:t>
+      </w:r>
+      <w:bookmarkStart w:id="0" w:name="_GoBack"/>
+      <w:bookmarkEnd w:id="0"/>
+      <w:r>
+        <w:rPr>
+          <w:rFonts w:ascii="Times New Roman" w:hAnsi="Times New Roman" w:cs="Times New Roman"/>
+          <w:szCs w:val="24"/>
+        </w:rPr>
+        <w:t xml:space="preserve">participated in only one task. </w:t>
+      </w:r>
+      <w:r>
+        <w:rPr>
+          <w:rFonts w:ascii="Times New Roman" w:hAnsi="Times New Roman" w:cs="Times New Roman"/>
+          <w:szCs w:val="24"/>
+        </w:rPr>
+        <w:t>Subjects were excluded from analysis if they timed out on more than 50 trials</w:t>
+      </w:r>
+      <w:r>
+        <w:rPr>
+          <w:rFonts w:ascii="Times New Roman" w:hAnsi="Times New Roman" w:cs="Times New Roman"/>
+          <w:szCs w:val="24"/>
+        </w:rPr>
+        <w:t>, or if their final accumulated score was below zero</w:t>
+      </w:r>
+      <w:r>
+        <w:rPr>
+          <w:rFonts w:ascii="Times New Roman" w:hAnsi="Times New Roman" w:cs="Times New Roman"/>
+          <w:szCs w:val="24"/>
+        </w:rPr>
+        <w:t xml:space="preserve">. </w:t>
       </w:r>
       <w:r>
         <w:rPr>
@@ -333,7 +356,23 @@
           <w:rFonts w:ascii="Times New Roman" w:hAnsi="Times New Roman" w:cs="Times New Roman"/>
           <w:szCs w:val="24"/>
         </w:rPr>
-        <w:t>The designs of Experiments 1-3 are depicted in Figs. 1A, 3, and 4A. The two Stage 1 options for each trial were always chosen such that the options led to different Stage 2 states (i.e. (1,3) were never paired in Experiment 1). All rewards distributions were initialized uniformly at random on a range of -4 points to +5 points, and varied according to a bounded Gaussian random walk for the remainder of the experiment. After each round, the drift was sampled from a norm</w:t>
+        <w:t>The designs of Experiments 1-3 are depicted in Figs. 1A, 3, and 4A. The two Stage 1 options for each trial were always chosen such that the options led to different Stage 2 states (i.e. (1</w:t>
+      </w:r>
+      <w:proofErr w:type="gramStart"/>
+      <w:r>
+        <w:rPr>
+          <w:rFonts w:ascii="Times New Roman" w:hAnsi="Times New Roman" w:cs="Times New Roman"/>
+          <w:szCs w:val="24"/>
+        </w:rPr>
+        <w:t>,3</w:t>
+      </w:r>
+      <w:proofErr w:type="gramEnd"/>
+      <w:r>
+        <w:rPr>
+          <w:rFonts w:ascii="Times New Roman" w:hAnsi="Times New Roman" w:cs="Times New Roman"/>
+          <w:szCs w:val="24"/>
+        </w:rPr>
+        <w:t>) were never paired in Experiment 1). All rewards distributions were initialized uniformly at random on a range of -4 points to +5 points, and varied according to a bounded Gaussian random walk for the remainder of the experiment. After each round, the drift was sampled from a norm</w:t>
       </w:r>
       <w:r>
         <w:rPr>
@@ -347,7 +386,39 @@
           <w:rFonts w:ascii="Times New Roman" w:hAnsi="Times New Roman" w:cs="Times New Roman"/>
           <w:szCs w:val="24"/>
         </w:rPr>
-        <w:t>), rounded to the nearest integer, and added to the current reward level. In cases where drift selected a reward level outside the bounds of [-4,5], the reward would ‘rebound’ by the amount of the excess. The rewards on setup trials (those immediately preceding critical trials) were boosted to their extremes by adding +2 or -2 points, depending on the reward distribution’s current sign. If the boost selected a reward level outside the bounds, the reward remained at the boundary amount.</w:t>
+        <w:t xml:space="preserve">), rounded to the nearest integer, and added to the current reward </w:t>
+      </w:r>
+      <w:proofErr w:type="gramStart"/>
+      <w:r>
+        <w:rPr>
+          <w:rFonts w:ascii="Times New Roman" w:hAnsi="Times New Roman" w:cs="Times New Roman"/>
+          <w:szCs w:val="24"/>
+        </w:rPr>
+        <w:t>level</w:t>
+      </w:r>
+      <w:proofErr w:type="gramEnd"/>
+      <w:r>
+        <w:rPr>
+          <w:rFonts w:ascii="Times New Roman" w:hAnsi="Times New Roman" w:cs="Times New Roman"/>
+          <w:szCs w:val="24"/>
+        </w:rPr>
+        <w:t>. In cases where drift selected a reward level outside the bounds of [-4</w:t>
+      </w:r>
+      <w:proofErr w:type="gramStart"/>
+      <w:r>
+        <w:rPr>
+          <w:rFonts w:ascii="Times New Roman" w:hAnsi="Times New Roman" w:cs="Times New Roman"/>
+          <w:szCs w:val="24"/>
+        </w:rPr>
+        <w:t>,5</w:t>
+      </w:r>
+      <w:proofErr w:type="gramEnd"/>
+      <w:r>
+        <w:rPr>
+          <w:rFonts w:ascii="Times New Roman" w:hAnsi="Times New Roman" w:cs="Times New Roman"/>
+          <w:szCs w:val="24"/>
+        </w:rPr>
+        <w:t>], the reward would ‘rebound’ by the amount of the excess. The rewards on setup trials (those immediately preceding critical trials) were boosted to their extremes by adding +2 or -2 points, depending on the reward distribution’s current sign. If the boost selected a reward level outside the bounds, the reward remained at the boundary amount.</w:t>
       </w:r>
     </w:p>
     <w:p>
@@ -372,8 +443,6 @@
         </w:rPr>
         <w:t>Each participant</w:t>
       </w:r>
-      <w:bookmarkStart w:id="0" w:name="_GoBack"/>
-      <w:bookmarkEnd w:id="0"/>
       <w:r>
         <w:rPr>
           <w:rFonts w:ascii="Times New Roman" w:hAnsi="Times New Roman" w:cs="Times New Roman"/>

</xml_diff>